<commit_message>
Ejemplo Sistema de Facturación
</commit_message>
<xml_diff>
--- a/Informe Curso C.docx
+++ b/Informe Curso C.docx
@@ -25,8 +25,68 @@
       </w:r>
     </w:p>
     <w:p>
+      <w:pPr>
+        <w:pStyle w:val="ListParagraph"/>
+        <w:numPr>
+          <w:ilvl w:val="0"/>
+          <w:numId w:val="12"/>
+        </w:numPr>
+      </w:pPr>
       <w:r>
         <w:t>Boxing / Unboxing</w:t>
+      </w:r>
+    </w:p>
+    <w:p>
+      <w:pPr>
+        <w:pStyle w:val="ListParagraph"/>
+        <w:numPr>
+          <w:ilvl w:val="0"/>
+          <w:numId w:val="12"/>
+        </w:numPr>
+      </w:pPr>
+      <w:proofErr w:type="spellStart"/>
+      <w:r>
+        <w:t>Type</w:t>
+      </w:r>
+      <w:proofErr w:type="spellEnd"/>
+      <w:r>
+        <w:t xml:space="preserve"> Casting</w:t>
+      </w:r>
+    </w:p>
+    <w:p>
+      <w:pPr>
+        <w:pStyle w:val="ListParagraph"/>
+        <w:numPr>
+          <w:ilvl w:val="1"/>
+          <w:numId w:val="12"/>
+        </w:numPr>
+      </w:pPr>
+      <w:r>
+        <w:t>Valor</w:t>
+      </w:r>
+    </w:p>
+    <w:p>
+      <w:pPr>
+        <w:pStyle w:val="ListParagraph"/>
+        <w:numPr>
+          <w:ilvl w:val="1"/>
+          <w:numId w:val="12"/>
+        </w:numPr>
+      </w:pPr>
+      <w:r>
+        <w:t>Referencia</w:t>
+      </w:r>
+    </w:p>
+    <w:p>
+      <w:pPr>
+        <w:pStyle w:val="ListParagraph"/>
+        <w:numPr>
+          <w:ilvl w:val="1"/>
+          <w:numId w:val="12"/>
+        </w:numPr>
+      </w:pPr>
+      <w:r>
+        <w:t xml:space="preserve">Implícito </w:t>
       </w:r>
     </w:p>
     <w:p>
@@ -433,7 +493,6 @@
         <w:t>Declaración</w:t>
       </w:r>
     </w:p>
-    <w:p/>
     <w:p>
       <w:r>
         <w:t>Estructuras</w:t>
@@ -476,6 +535,48 @@
       </w:r>
     </w:p>
     <w:p>
+      <w:proofErr w:type="spellStart"/>
+      <w:r>
+        <w:lastRenderedPageBreak/>
+        <w:t>Tuplas</w:t>
+      </w:r>
+      <w:proofErr w:type="spellEnd"/>
+    </w:p>
+    <w:p>
+      <w:pPr>
+        <w:pStyle w:val="ListParagraph"/>
+        <w:numPr>
+          <w:ilvl w:val="0"/>
+          <w:numId w:val="13"/>
+        </w:numPr>
+      </w:pPr>
+      <w:proofErr w:type="spellStart"/>
+      <w:r>
+        <w:t>Tuplas</w:t>
+      </w:r>
+      <w:proofErr w:type="spellEnd"/>
+      <w:r>
+        <w:t xml:space="preserve"> por referencias</w:t>
+      </w:r>
+    </w:p>
+    <w:p>
+      <w:pPr>
+        <w:pStyle w:val="ListParagraph"/>
+        <w:numPr>
+          <w:ilvl w:val="0"/>
+          <w:numId w:val="13"/>
+        </w:numPr>
+      </w:pPr>
+      <w:proofErr w:type="spellStart"/>
+      <w:r>
+        <w:t>Tuplas</w:t>
+      </w:r>
+      <w:proofErr w:type="spellEnd"/>
+      <w:r>
+        <w:t xml:space="preserve"> por valor.</w:t>
+      </w:r>
+    </w:p>
+    <w:p>
       <w:r>
         <w:t>Orientación a Objeto</w:t>
       </w:r>
@@ -489,7 +590,6 @@
         </w:numPr>
       </w:pPr>
       <w:r>
-        <w:lastRenderedPageBreak/>
         <w:t>Encapsulado</w:t>
       </w:r>
     </w:p>
@@ -814,19 +914,153 @@
       <w:r>
         <w:t>&lt;&gt;</w:t>
       </w:r>
-    </w:p>
-    <w:p>
-      <w:pPr>
-        <w:pStyle w:val="ListParagraph"/>
-        <w:numPr>
-          <w:ilvl w:val="0"/>
-          <w:numId w:val="8"/>
-        </w:numPr>
-      </w:pPr>
       <w:bookmarkStart w:id="0" w:name="_GoBack"/>
       <w:bookmarkEnd w:id="0"/>
     </w:p>
-    <w:p/>
+    <w:p>
+      <w:proofErr w:type="spellStart"/>
+      <w:r>
+        <w:t>LinQ</w:t>
+      </w:r>
+      <w:proofErr w:type="spellEnd"/>
+    </w:p>
+    <w:p>
+      <w:pPr>
+        <w:pStyle w:val="ListParagraph"/>
+        <w:numPr>
+          <w:ilvl w:val="0"/>
+          <w:numId w:val="10"/>
+        </w:numPr>
+      </w:pPr>
+      <w:r>
+        <w:t xml:space="preserve">Llamada por métodos </w:t>
+      </w:r>
+    </w:p>
+    <w:p>
+      <w:pPr>
+        <w:pStyle w:val="ListParagraph"/>
+        <w:numPr>
+          <w:ilvl w:val="0"/>
+          <w:numId w:val="10"/>
+        </w:numPr>
+      </w:pPr>
+      <w:r>
+        <w:t>Llamada por consulta</w:t>
+      </w:r>
+    </w:p>
+    <w:p>
+      <w:pPr>
+        <w:pStyle w:val="ListParagraph"/>
+        <w:numPr>
+          <w:ilvl w:val="0"/>
+          <w:numId w:val="10"/>
+        </w:numPr>
+      </w:pPr>
+      <w:r>
+        <w:t xml:space="preserve">Extensiones de </w:t>
+      </w:r>
+      <w:proofErr w:type="spellStart"/>
+      <w:r>
+        <w:t>IEnumerable</w:t>
+      </w:r>
+      <w:proofErr w:type="spellEnd"/>
+      <w:r>
+        <w:t xml:space="preserve"> para ser usada en cualquier contexto.</w:t>
+      </w:r>
+    </w:p>
+    <w:p>
+      <w:pPr>
+        <w:pStyle w:val="ListParagraph"/>
+        <w:numPr>
+          <w:ilvl w:val="1"/>
+          <w:numId w:val="10"/>
+        </w:numPr>
+      </w:pPr>
+      <w:r>
+        <w:t>Desarrollo de versiones simplificada de cada extensión</w:t>
+      </w:r>
+    </w:p>
+    <w:p>
+      <w:pPr>
+        <w:pStyle w:val="ListParagraph"/>
+        <w:numPr>
+          <w:ilvl w:val="0"/>
+          <w:numId w:val="10"/>
+        </w:numPr>
+      </w:pPr>
+      <w:r>
+        <w:t xml:space="preserve">Evaluación </w:t>
+      </w:r>
+      <w:proofErr w:type="spellStart"/>
+      <w:r>
+        <w:t>Lazy</w:t>
+      </w:r>
+      <w:proofErr w:type="spellEnd"/>
+    </w:p>
+    <w:p>
+      <w:proofErr w:type="spellStart"/>
+      <w:r>
+        <w:t>Testing</w:t>
+      </w:r>
+      <w:proofErr w:type="spellEnd"/>
+    </w:p>
+    <w:p>
+      <w:pPr>
+        <w:pStyle w:val="ListParagraph"/>
+        <w:numPr>
+          <w:ilvl w:val="0"/>
+          <w:numId w:val="11"/>
+        </w:numPr>
+      </w:pPr>
+      <w:r>
+        <w:t xml:space="preserve">Instalación </w:t>
+      </w:r>
+      <w:proofErr w:type="spellStart"/>
+      <w:r>
+        <w:t>NUnit</w:t>
+      </w:r>
+      <w:proofErr w:type="spellEnd"/>
+    </w:p>
+    <w:p>
+      <w:pPr>
+        <w:pStyle w:val="ListParagraph"/>
+        <w:numPr>
+          <w:ilvl w:val="0"/>
+          <w:numId w:val="11"/>
+        </w:numPr>
+      </w:pPr>
+      <w:r>
+        <w:t>Desarrollo de Test Unitarios</w:t>
+      </w:r>
+    </w:p>
+    <w:p>
+      <w:pPr>
+        <w:pStyle w:val="ListParagraph"/>
+        <w:numPr>
+          <w:ilvl w:val="0"/>
+          <w:numId w:val="11"/>
+        </w:numPr>
+      </w:pPr>
+      <w:r>
+        <w:t xml:space="preserve">Desarrollo de un ejemplo “completo” &gt; Test </w:t>
+      </w:r>
+      <w:proofErr w:type="spellStart"/>
+      <w:r>
+        <w:t>First</w:t>
+      </w:r>
+      <w:proofErr w:type="spellEnd"/>
+      <w:r>
+        <w:t xml:space="preserve"> / Interface </w:t>
+      </w:r>
+      <w:proofErr w:type="spellStart"/>
+      <w:r>
+        <w:t>First</w:t>
+      </w:r>
+      <w:proofErr w:type="spellEnd"/>
+      <w:r>
+        <w:t xml:space="preserve"> </w:t>
+      </w:r>
+    </w:p>
     <w:p/>
     <w:p/>
     <w:p/>
@@ -958,6 +1192,119 @@
     </w:lvl>
   </w:abstractNum>
   <w:abstractNum w:abstractNumId="1" w15:restartNumberingAfterBreak="0">
+    <w:nsid w:val="1B49765E"/>
+    <w:multiLevelType w:val="hybridMultilevel"/>
+    <w:tmpl w:val="66B80164"/>
+    <w:lvl w:ilvl="0" w:tplc="2C0A0001">
+      <w:start w:val="1"/>
+      <w:numFmt w:val="bullet"/>
+      <w:lvlText w:val=""/>
+      <w:lvlJc w:val="left"/>
+      <w:pPr>
+        <w:ind w:left="720" w:hanging="360"/>
+      </w:pPr>
+      <w:rPr>
+        <w:rFonts w:ascii="Symbol" w:hAnsi="Symbol" w:hint="default"/>
+      </w:rPr>
+    </w:lvl>
+    <w:lvl w:ilvl="1" w:tplc="2C0A0003" w:tentative="1">
+      <w:start w:val="1"/>
+      <w:numFmt w:val="bullet"/>
+      <w:lvlText w:val="o"/>
+      <w:lvlJc w:val="left"/>
+      <w:pPr>
+        <w:ind w:left="1440" w:hanging="360"/>
+      </w:pPr>
+      <w:rPr>
+        <w:rFonts w:ascii="Courier New" w:hAnsi="Courier New" w:cs="Courier New" w:hint="default"/>
+      </w:rPr>
+    </w:lvl>
+    <w:lvl w:ilvl="2" w:tplc="2C0A0005" w:tentative="1">
+      <w:start w:val="1"/>
+      <w:numFmt w:val="bullet"/>
+      <w:lvlText w:val=""/>
+      <w:lvlJc w:val="left"/>
+      <w:pPr>
+        <w:ind w:left="2160" w:hanging="360"/>
+      </w:pPr>
+      <w:rPr>
+        <w:rFonts w:ascii="Wingdings" w:hAnsi="Wingdings" w:hint="default"/>
+      </w:rPr>
+    </w:lvl>
+    <w:lvl w:ilvl="3" w:tplc="2C0A0001" w:tentative="1">
+      <w:start w:val="1"/>
+      <w:numFmt w:val="bullet"/>
+      <w:lvlText w:val=""/>
+      <w:lvlJc w:val="left"/>
+      <w:pPr>
+        <w:ind w:left="2880" w:hanging="360"/>
+      </w:pPr>
+      <w:rPr>
+        <w:rFonts w:ascii="Symbol" w:hAnsi="Symbol" w:hint="default"/>
+      </w:rPr>
+    </w:lvl>
+    <w:lvl w:ilvl="4" w:tplc="2C0A0003" w:tentative="1">
+      <w:start w:val="1"/>
+      <w:numFmt w:val="bullet"/>
+      <w:lvlText w:val="o"/>
+      <w:lvlJc w:val="left"/>
+      <w:pPr>
+        <w:ind w:left="3600" w:hanging="360"/>
+      </w:pPr>
+      <w:rPr>
+        <w:rFonts w:ascii="Courier New" w:hAnsi="Courier New" w:cs="Courier New" w:hint="default"/>
+      </w:rPr>
+    </w:lvl>
+    <w:lvl w:ilvl="5" w:tplc="2C0A0005" w:tentative="1">
+      <w:start w:val="1"/>
+      <w:numFmt w:val="bullet"/>
+      <w:lvlText w:val=""/>
+      <w:lvlJc w:val="left"/>
+      <w:pPr>
+        <w:ind w:left="4320" w:hanging="360"/>
+      </w:pPr>
+      <w:rPr>
+        <w:rFonts w:ascii="Wingdings" w:hAnsi="Wingdings" w:hint="default"/>
+      </w:rPr>
+    </w:lvl>
+    <w:lvl w:ilvl="6" w:tplc="2C0A0001" w:tentative="1">
+      <w:start w:val="1"/>
+      <w:numFmt w:val="bullet"/>
+      <w:lvlText w:val=""/>
+      <w:lvlJc w:val="left"/>
+      <w:pPr>
+        <w:ind w:left="5040" w:hanging="360"/>
+      </w:pPr>
+      <w:rPr>
+        <w:rFonts w:ascii="Symbol" w:hAnsi="Symbol" w:hint="default"/>
+      </w:rPr>
+    </w:lvl>
+    <w:lvl w:ilvl="7" w:tplc="2C0A0003" w:tentative="1">
+      <w:start w:val="1"/>
+      <w:numFmt w:val="bullet"/>
+      <w:lvlText w:val="o"/>
+      <w:lvlJc w:val="left"/>
+      <w:pPr>
+        <w:ind w:left="5760" w:hanging="360"/>
+      </w:pPr>
+      <w:rPr>
+        <w:rFonts w:ascii="Courier New" w:hAnsi="Courier New" w:cs="Courier New" w:hint="default"/>
+      </w:rPr>
+    </w:lvl>
+    <w:lvl w:ilvl="8" w:tplc="2C0A0005" w:tentative="1">
+      <w:start w:val="1"/>
+      <w:numFmt w:val="bullet"/>
+      <w:lvlText w:val=""/>
+      <w:lvlJc w:val="left"/>
+      <w:pPr>
+        <w:ind w:left="6480" w:hanging="360"/>
+      </w:pPr>
+      <w:rPr>
+        <w:rFonts w:ascii="Wingdings" w:hAnsi="Wingdings" w:hint="default"/>
+      </w:rPr>
+    </w:lvl>
+  </w:abstractNum>
+  <w:abstractNum w:abstractNumId="2" w15:restartNumberingAfterBreak="0">
     <w:nsid w:val="1BA41B6E"/>
     <w:multiLevelType w:val="hybridMultilevel"/>
     <w:tmpl w:val="FFE6DCDA"/>
@@ -1070,7 +1417,120 @@
       </w:rPr>
     </w:lvl>
   </w:abstractNum>
-  <w:abstractNum w:abstractNumId="2" w15:restartNumberingAfterBreak="0">
+  <w:abstractNum w:abstractNumId="3" w15:restartNumberingAfterBreak="0">
+    <w:nsid w:val="22E679E3"/>
+    <w:multiLevelType w:val="hybridMultilevel"/>
+    <w:tmpl w:val="78D2B462"/>
+    <w:lvl w:ilvl="0" w:tplc="2C0A0001">
+      <w:start w:val="1"/>
+      <w:numFmt w:val="bullet"/>
+      <w:lvlText w:val=""/>
+      <w:lvlJc w:val="left"/>
+      <w:pPr>
+        <w:ind w:left="720" w:hanging="360"/>
+      </w:pPr>
+      <w:rPr>
+        <w:rFonts w:ascii="Symbol" w:hAnsi="Symbol" w:hint="default"/>
+      </w:rPr>
+    </w:lvl>
+    <w:lvl w:ilvl="1" w:tplc="2C0A0003">
+      <w:start w:val="1"/>
+      <w:numFmt w:val="bullet"/>
+      <w:lvlText w:val="o"/>
+      <w:lvlJc w:val="left"/>
+      <w:pPr>
+        <w:ind w:left="1440" w:hanging="360"/>
+      </w:pPr>
+      <w:rPr>
+        <w:rFonts w:ascii="Courier New" w:hAnsi="Courier New" w:cs="Courier New" w:hint="default"/>
+      </w:rPr>
+    </w:lvl>
+    <w:lvl w:ilvl="2" w:tplc="2C0A0005" w:tentative="1">
+      <w:start w:val="1"/>
+      <w:numFmt w:val="bullet"/>
+      <w:lvlText w:val=""/>
+      <w:lvlJc w:val="left"/>
+      <w:pPr>
+        <w:ind w:left="2160" w:hanging="360"/>
+      </w:pPr>
+      <w:rPr>
+        <w:rFonts w:ascii="Wingdings" w:hAnsi="Wingdings" w:hint="default"/>
+      </w:rPr>
+    </w:lvl>
+    <w:lvl w:ilvl="3" w:tplc="2C0A0001" w:tentative="1">
+      <w:start w:val="1"/>
+      <w:numFmt w:val="bullet"/>
+      <w:lvlText w:val=""/>
+      <w:lvlJc w:val="left"/>
+      <w:pPr>
+        <w:ind w:left="2880" w:hanging="360"/>
+      </w:pPr>
+      <w:rPr>
+        <w:rFonts w:ascii="Symbol" w:hAnsi="Symbol" w:hint="default"/>
+      </w:rPr>
+    </w:lvl>
+    <w:lvl w:ilvl="4" w:tplc="2C0A0003" w:tentative="1">
+      <w:start w:val="1"/>
+      <w:numFmt w:val="bullet"/>
+      <w:lvlText w:val="o"/>
+      <w:lvlJc w:val="left"/>
+      <w:pPr>
+        <w:ind w:left="3600" w:hanging="360"/>
+      </w:pPr>
+      <w:rPr>
+        <w:rFonts w:ascii="Courier New" w:hAnsi="Courier New" w:cs="Courier New" w:hint="default"/>
+      </w:rPr>
+    </w:lvl>
+    <w:lvl w:ilvl="5" w:tplc="2C0A0005" w:tentative="1">
+      <w:start w:val="1"/>
+      <w:numFmt w:val="bullet"/>
+      <w:lvlText w:val=""/>
+      <w:lvlJc w:val="left"/>
+      <w:pPr>
+        <w:ind w:left="4320" w:hanging="360"/>
+      </w:pPr>
+      <w:rPr>
+        <w:rFonts w:ascii="Wingdings" w:hAnsi="Wingdings" w:hint="default"/>
+      </w:rPr>
+    </w:lvl>
+    <w:lvl w:ilvl="6" w:tplc="2C0A0001" w:tentative="1">
+      <w:start w:val="1"/>
+      <w:numFmt w:val="bullet"/>
+      <w:lvlText w:val=""/>
+      <w:lvlJc w:val="left"/>
+      <w:pPr>
+        <w:ind w:left="5040" w:hanging="360"/>
+      </w:pPr>
+      <w:rPr>
+        <w:rFonts w:ascii="Symbol" w:hAnsi="Symbol" w:hint="default"/>
+      </w:rPr>
+    </w:lvl>
+    <w:lvl w:ilvl="7" w:tplc="2C0A0003" w:tentative="1">
+      <w:start w:val="1"/>
+      <w:numFmt w:val="bullet"/>
+      <w:lvlText w:val="o"/>
+      <w:lvlJc w:val="left"/>
+      <w:pPr>
+        <w:ind w:left="5760" w:hanging="360"/>
+      </w:pPr>
+      <w:rPr>
+        <w:rFonts w:ascii="Courier New" w:hAnsi="Courier New" w:cs="Courier New" w:hint="default"/>
+      </w:rPr>
+    </w:lvl>
+    <w:lvl w:ilvl="8" w:tplc="2C0A0005" w:tentative="1">
+      <w:start w:val="1"/>
+      <w:numFmt w:val="bullet"/>
+      <w:lvlText w:val=""/>
+      <w:lvlJc w:val="left"/>
+      <w:pPr>
+        <w:ind w:left="6480" w:hanging="360"/>
+      </w:pPr>
+      <w:rPr>
+        <w:rFonts w:ascii="Wingdings" w:hAnsi="Wingdings" w:hint="default"/>
+      </w:rPr>
+    </w:lvl>
+  </w:abstractNum>
+  <w:abstractNum w:abstractNumId="4" w15:restartNumberingAfterBreak="0">
     <w:nsid w:val="38C6378E"/>
     <w:multiLevelType w:val="hybridMultilevel"/>
     <w:tmpl w:val="1CDEB4A0"/>
@@ -1183,7 +1643,120 @@
       </w:rPr>
     </w:lvl>
   </w:abstractNum>
-  <w:abstractNum w:abstractNumId="3" w15:restartNumberingAfterBreak="0">
+  <w:abstractNum w:abstractNumId="5" w15:restartNumberingAfterBreak="0">
+    <w:nsid w:val="3E8824AA"/>
+    <w:multiLevelType w:val="hybridMultilevel"/>
+    <w:tmpl w:val="B120BBEA"/>
+    <w:lvl w:ilvl="0" w:tplc="2C0A0001">
+      <w:start w:val="1"/>
+      <w:numFmt w:val="bullet"/>
+      <w:lvlText w:val=""/>
+      <w:lvlJc w:val="left"/>
+      <w:pPr>
+        <w:ind w:left="720" w:hanging="360"/>
+      </w:pPr>
+      <w:rPr>
+        <w:rFonts w:ascii="Symbol" w:hAnsi="Symbol" w:hint="default"/>
+      </w:rPr>
+    </w:lvl>
+    <w:lvl w:ilvl="1" w:tplc="2C0A0003">
+      <w:start w:val="1"/>
+      <w:numFmt w:val="bullet"/>
+      <w:lvlText w:val="o"/>
+      <w:lvlJc w:val="left"/>
+      <w:pPr>
+        <w:ind w:left="1440" w:hanging="360"/>
+      </w:pPr>
+      <w:rPr>
+        <w:rFonts w:ascii="Courier New" w:hAnsi="Courier New" w:cs="Courier New" w:hint="default"/>
+      </w:rPr>
+    </w:lvl>
+    <w:lvl w:ilvl="2" w:tplc="2C0A0005" w:tentative="1">
+      <w:start w:val="1"/>
+      <w:numFmt w:val="bullet"/>
+      <w:lvlText w:val=""/>
+      <w:lvlJc w:val="left"/>
+      <w:pPr>
+        <w:ind w:left="2160" w:hanging="360"/>
+      </w:pPr>
+      <w:rPr>
+        <w:rFonts w:ascii="Wingdings" w:hAnsi="Wingdings" w:hint="default"/>
+      </w:rPr>
+    </w:lvl>
+    <w:lvl w:ilvl="3" w:tplc="2C0A0001" w:tentative="1">
+      <w:start w:val="1"/>
+      <w:numFmt w:val="bullet"/>
+      <w:lvlText w:val=""/>
+      <w:lvlJc w:val="left"/>
+      <w:pPr>
+        <w:ind w:left="2880" w:hanging="360"/>
+      </w:pPr>
+      <w:rPr>
+        <w:rFonts w:ascii="Symbol" w:hAnsi="Symbol" w:hint="default"/>
+      </w:rPr>
+    </w:lvl>
+    <w:lvl w:ilvl="4" w:tplc="2C0A0003" w:tentative="1">
+      <w:start w:val="1"/>
+      <w:numFmt w:val="bullet"/>
+      <w:lvlText w:val="o"/>
+      <w:lvlJc w:val="left"/>
+      <w:pPr>
+        <w:ind w:left="3600" w:hanging="360"/>
+      </w:pPr>
+      <w:rPr>
+        <w:rFonts w:ascii="Courier New" w:hAnsi="Courier New" w:cs="Courier New" w:hint="default"/>
+      </w:rPr>
+    </w:lvl>
+    <w:lvl w:ilvl="5" w:tplc="2C0A0005" w:tentative="1">
+      <w:start w:val="1"/>
+      <w:numFmt w:val="bullet"/>
+      <w:lvlText w:val=""/>
+      <w:lvlJc w:val="left"/>
+      <w:pPr>
+        <w:ind w:left="4320" w:hanging="360"/>
+      </w:pPr>
+      <w:rPr>
+        <w:rFonts w:ascii="Wingdings" w:hAnsi="Wingdings" w:hint="default"/>
+      </w:rPr>
+    </w:lvl>
+    <w:lvl w:ilvl="6" w:tplc="2C0A0001" w:tentative="1">
+      <w:start w:val="1"/>
+      <w:numFmt w:val="bullet"/>
+      <w:lvlText w:val=""/>
+      <w:lvlJc w:val="left"/>
+      <w:pPr>
+        <w:ind w:left="5040" w:hanging="360"/>
+      </w:pPr>
+      <w:rPr>
+        <w:rFonts w:ascii="Symbol" w:hAnsi="Symbol" w:hint="default"/>
+      </w:rPr>
+    </w:lvl>
+    <w:lvl w:ilvl="7" w:tplc="2C0A0003" w:tentative="1">
+      <w:start w:val="1"/>
+      <w:numFmt w:val="bullet"/>
+      <w:lvlText w:val="o"/>
+      <w:lvlJc w:val="left"/>
+      <w:pPr>
+        <w:ind w:left="5760" w:hanging="360"/>
+      </w:pPr>
+      <w:rPr>
+        <w:rFonts w:ascii="Courier New" w:hAnsi="Courier New" w:cs="Courier New" w:hint="default"/>
+      </w:rPr>
+    </w:lvl>
+    <w:lvl w:ilvl="8" w:tplc="2C0A0005" w:tentative="1">
+      <w:start w:val="1"/>
+      <w:numFmt w:val="bullet"/>
+      <w:lvlText w:val=""/>
+      <w:lvlJc w:val="left"/>
+      <w:pPr>
+        <w:ind w:left="6480" w:hanging="360"/>
+      </w:pPr>
+      <w:rPr>
+        <w:rFonts w:ascii="Wingdings" w:hAnsi="Wingdings" w:hint="default"/>
+      </w:rPr>
+    </w:lvl>
+  </w:abstractNum>
+  <w:abstractNum w:abstractNumId="6" w15:restartNumberingAfterBreak="0">
     <w:nsid w:val="45796355"/>
     <w:multiLevelType w:val="hybridMultilevel"/>
     <w:tmpl w:val="0E6A7B20"/>
@@ -1296,7 +1869,7 @@
       </w:rPr>
     </w:lvl>
   </w:abstractNum>
-  <w:abstractNum w:abstractNumId="4" w15:restartNumberingAfterBreak="0">
+  <w:abstractNum w:abstractNumId="7" w15:restartNumberingAfterBreak="0">
     <w:nsid w:val="576E51C6"/>
     <w:multiLevelType w:val="hybridMultilevel"/>
     <w:tmpl w:val="D82CBABC"/>
@@ -1409,7 +1982,120 @@
       </w:rPr>
     </w:lvl>
   </w:abstractNum>
-  <w:abstractNum w:abstractNumId="5" w15:restartNumberingAfterBreak="0">
+  <w:abstractNum w:abstractNumId="8" w15:restartNumberingAfterBreak="0">
+    <w:nsid w:val="5D263D57"/>
+    <w:multiLevelType w:val="hybridMultilevel"/>
+    <w:tmpl w:val="E7FA0D1C"/>
+    <w:lvl w:ilvl="0" w:tplc="2C0A0001">
+      <w:start w:val="1"/>
+      <w:numFmt w:val="bullet"/>
+      <w:lvlText w:val=""/>
+      <w:lvlJc w:val="left"/>
+      <w:pPr>
+        <w:ind w:left="720" w:hanging="360"/>
+      </w:pPr>
+      <w:rPr>
+        <w:rFonts w:ascii="Symbol" w:hAnsi="Symbol" w:hint="default"/>
+      </w:rPr>
+    </w:lvl>
+    <w:lvl w:ilvl="1" w:tplc="2C0A0003" w:tentative="1">
+      <w:start w:val="1"/>
+      <w:numFmt w:val="bullet"/>
+      <w:lvlText w:val="o"/>
+      <w:lvlJc w:val="left"/>
+      <w:pPr>
+        <w:ind w:left="1440" w:hanging="360"/>
+      </w:pPr>
+      <w:rPr>
+        <w:rFonts w:ascii="Courier New" w:hAnsi="Courier New" w:cs="Courier New" w:hint="default"/>
+      </w:rPr>
+    </w:lvl>
+    <w:lvl w:ilvl="2" w:tplc="2C0A0005" w:tentative="1">
+      <w:start w:val="1"/>
+      <w:numFmt w:val="bullet"/>
+      <w:lvlText w:val=""/>
+      <w:lvlJc w:val="left"/>
+      <w:pPr>
+        <w:ind w:left="2160" w:hanging="360"/>
+      </w:pPr>
+      <w:rPr>
+        <w:rFonts w:ascii="Wingdings" w:hAnsi="Wingdings" w:hint="default"/>
+      </w:rPr>
+    </w:lvl>
+    <w:lvl w:ilvl="3" w:tplc="2C0A0001" w:tentative="1">
+      <w:start w:val="1"/>
+      <w:numFmt w:val="bullet"/>
+      <w:lvlText w:val=""/>
+      <w:lvlJc w:val="left"/>
+      <w:pPr>
+        <w:ind w:left="2880" w:hanging="360"/>
+      </w:pPr>
+      <w:rPr>
+        <w:rFonts w:ascii="Symbol" w:hAnsi="Symbol" w:hint="default"/>
+      </w:rPr>
+    </w:lvl>
+    <w:lvl w:ilvl="4" w:tplc="2C0A0003" w:tentative="1">
+      <w:start w:val="1"/>
+      <w:numFmt w:val="bullet"/>
+      <w:lvlText w:val="o"/>
+      <w:lvlJc w:val="left"/>
+      <w:pPr>
+        <w:ind w:left="3600" w:hanging="360"/>
+      </w:pPr>
+      <w:rPr>
+        <w:rFonts w:ascii="Courier New" w:hAnsi="Courier New" w:cs="Courier New" w:hint="default"/>
+      </w:rPr>
+    </w:lvl>
+    <w:lvl w:ilvl="5" w:tplc="2C0A0005" w:tentative="1">
+      <w:start w:val="1"/>
+      <w:numFmt w:val="bullet"/>
+      <w:lvlText w:val=""/>
+      <w:lvlJc w:val="left"/>
+      <w:pPr>
+        <w:ind w:left="4320" w:hanging="360"/>
+      </w:pPr>
+      <w:rPr>
+        <w:rFonts w:ascii="Wingdings" w:hAnsi="Wingdings" w:hint="default"/>
+      </w:rPr>
+    </w:lvl>
+    <w:lvl w:ilvl="6" w:tplc="2C0A0001" w:tentative="1">
+      <w:start w:val="1"/>
+      <w:numFmt w:val="bullet"/>
+      <w:lvlText w:val=""/>
+      <w:lvlJc w:val="left"/>
+      <w:pPr>
+        <w:ind w:left="5040" w:hanging="360"/>
+      </w:pPr>
+      <w:rPr>
+        <w:rFonts w:ascii="Symbol" w:hAnsi="Symbol" w:hint="default"/>
+      </w:rPr>
+    </w:lvl>
+    <w:lvl w:ilvl="7" w:tplc="2C0A0003" w:tentative="1">
+      <w:start w:val="1"/>
+      <w:numFmt w:val="bullet"/>
+      <w:lvlText w:val="o"/>
+      <w:lvlJc w:val="left"/>
+      <w:pPr>
+        <w:ind w:left="5760" w:hanging="360"/>
+      </w:pPr>
+      <w:rPr>
+        <w:rFonts w:ascii="Courier New" w:hAnsi="Courier New" w:cs="Courier New" w:hint="default"/>
+      </w:rPr>
+    </w:lvl>
+    <w:lvl w:ilvl="8" w:tplc="2C0A0005" w:tentative="1">
+      <w:start w:val="1"/>
+      <w:numFmt w:val="bullet"/>
+      <w:lvlText w:val=""/>
+      <w:lvlJc w:val="left"/>
+      <w:pPr>
+        <w:ind w:left="6480" w:hanging="360"/>
+      </w:pPr>
+      <w:rPr>
+        <w:rFonts w:ascii="Wingdings" w:hAnsi="Wingdings" w:hint="default"/>
+      </w:rPr>
+    </w:lvl>
+  </w:abstractNum>
+  <w:abstractNum w:abstractNumId="9" w15:restartNumberingAfterBreak="0">
     <w:nsid w:val="680B4B36"/>
     <w:multiLevelType w:val="hybridMultilevel"/>
     <w:tmpl w:val="17E860A0"/>
@@ -1522,7 +2208,7 @@
       </w:rPr>
     </w:lvl>
   </w:abstractNum>
-  <w:abstractNum w:abstractNumId="6" w15:restartNumberingAfterBreak="0">
+  <w:abstractNum w:abstractNumId="10" w15:restartNumberingAfterBreak="0">
     <w:nsid w:val="6BD17B3B"/>
     <w:multiLevelType w:val="hybridMultilevel"/>
     <w:tmpl w:val="9718D840"/>
@@ -1635,7 +2321,7 @@
       </w:rPr>
     </w:lvl>
   </w:abstractNum>
-  <w:abstractNum w:abstractNumId="7" w15:restartNumberingAfterBreak="0">
+  <w:abstractNum w:abstractNumId="11" w15:restartNumberingAfterBreak="0">
     <w:nsid w:val="6DF52BB1"/>
     <w:multiLevelType w:val="hybridMultilevel"/>
     <w:tmpl w:val="BB7034DE"/>
@@ -1748,7 +2434,7 @@
       </w:rPr>
     </w:lvl>
   </w:abstractNum>
-  <w:abstractNum w:abstractNumId="8" w15:restartNumberingAfterBreak="0">
+  <w:abstractNum w:abstractNumId="12" w15:restartNumberingAfterBreak="0">
     <w:nsid w:val="7BFB0F2B"/>
     <w:multiLevelType w:val="hybridMultilevel"/>
     <w:tmpl w:val="40E616F4"/>
@@ -1862,31 +2548,43 @@
     </w:lvl>
   </w:abstractNum>
   <w:num w:numId="1">
+    <w:abstractNumId w:val="4"/>
+  </w:num>
+  <w:num w:numId="2">
     <w:abstractNumId w:val="2"/>
   </w:num>
-  <w:num w:numId="2">
-    <w:abstractNumId w:val="1"/>
-  </w:num>
   <w:num w:numId="3">
-    <w:abstractNumId w:val="8"/>
+    <w:abstractNumId w:val="12"/>
   </w:num>
   <w:num w:numId="4">
-    <w:abstractNumId w:val="7"/>
+    <w:abstractNumId w:val="11"/>
   </w:num>
   <w:num w:numId="5">
-    <w:abstractNumId w:val="5"/>
+    <w:abstractNumId w:val="9"/>
   </w:num>
   <w:num w:numId="6">
-    <w:abstractNumId w:val="6"/>
+    <w:abstractNumId w:val="10"/>
   </w:num>
   <w:num w:numId="7">
-    <w:abstractNumId w:val="4"/>
+    <w:abstractNumId w:val="7"/>
   </w:num>
   <w:num w:numId="8">
     <w:abstractNumId w:val="0"/>
   </w:num>
   <w:num w:numId="9">
+    <w:abstractNumId w:val="6"/>
+  </w:num>
+  <w:num w:numId="10">
     <w:abstractNumId w:val="3"/>
+  </w:num>
+  <w:num w:numId="11">
+    <w:abstractNumId w:val="8"/>
+  </w:num>
+  <w:num w:numId="12">
+    <w:abstractNumId w:val="5"/>
+  </w:num>
+  <w:num w:numId="13">
+    <w:abstractNumId w:val="1"/>
   </w:num>
 </w:numbering>
 </file>
@@ -2698,4 +3396,16 @@
     </a:ext>
   </a:extLst>
 </a:theme>
+</file>
+
+<file path=customXml/item1.xml><?xml version="1.0" encoding="utf-8"?>
+<b:Sources xmlns:b="http://schemas.openxmlformats.org/officeDocument/2006/bibliography" xmlns="http://schemas.openxmlformats.org/officeDocument/2006/bibliography" SelectedStyle="\APASixthEditionOfficeOnline.xsl" StyleName="APA" Version="6"/>
+</file>
+
+<file path=customXml/itemProps1.xml><?xml version="1.0" encoding="utf-8"?>
+<ds:datastoreItem xmlns:ds="http://schemas.openxmlformats.org/officeDocument/2006/customXml" ds:itemID="{DA4B941D-2C86-44D5-884F-E5F354B04D9A}">
+  <ds:schemaRefs>
+    <ds:schemaRef ds:uri="http://schemas.openxmlformats.org/officeDocument/2006/bibliography"/>
+  </ds:schemaRefs>
+</ds:datastoreItem>
 </file>
</xml_diff>